<commit_message>
added CCNA, changed background
</commit_message>
<xml_diff>
--- a/assets/Resume.docx
+++ b/assets/Resume.docx
@@ -80,7 +80,7 @@
           <w:szCs w:val="23"/>
           <w:shd w:val="clear" w:color="auto" w:fill="FFFFFF"/>
         </w:rPr>
-        <w:t>[REDACTED]</w:t>
+        <w:t xml:space="preserve">5009 N Somerset Drive, </w:t>
       </w:r>
       <w:r>
         <w:rPr>
@@ -90,7 +90,7 @@
           <w:szCs w:val="23"/>
           <w:shd w:val="clear" w:color="auto" w:fill="FFFFFF"/>
         </w:rPr>
-        <w:t xml:space="preserve"> Muncie, Indiana 47304</w:t>
+        <w:t>Muncie, Indiana 47304</w:t>
       </w:r>
       <w:r>
         <w:rPr>
@@ -326,6 +326,31 @@
           <w:szCs w:val="24"/>
         </w:rPr>
         <w:t>Ball State University, Muncie, IN</w:t>
+      </w:r>
+    </w:p>
+    <w:p>
+      <w:pPr>
+        <w:pStyle w:val="ListParagraph"/>
+        <w:numPr>
+          <w:ilvl w:val="0"/>
+          <w:numId w:val="22"/>
+        </w:numPr>
+        <w:spacing w:after="0" w:line="240" w:lineRule="auto"/>
+        <w:rPr>
+          <w:rFonts w:ascii="Times New Roman" w:hAnsi="Times New Roman"/>
+          <w:bCs/>
+          <w:sz w:val="24"/>
+          <w:szCs w:val="24"/>
+        </w:rPr>
+      </w:pPr>
+      <w:r>
+        <w:rPr>
+          <w:rFonts w:ascii="Times New Roman" w:hAnsi="Times New Roman"/>
+          <w:bCs/>
+          <w:sz w:val="24"/>
+          <w:szCs w:val="24"/>
+        </w:rPr>
+        <w:t>GPA of 3.94</w:t>
       </w:r>
     </w:p>
     <w:p>
@@ -458,15 +483,7 @@
           <w:sz w:val="24"/>
           <w:szCs w:val="24"/>
         </w:rPr>
-        <w:t>Cumulative</w:t>
-      </w:r>
-      <w:r>
-        <w:rPr>
-          <w:rFonts w:ascii="Times New Roman" w:hAnsi="Times New Roman"/>
-          <w:sz w:val="24"/>
-          <w:szCs w:val="24"/>
-        </w:rPr>
-        <w:t xml:space="preserve"> GPA of 3.3</w:t>
+        <w:t>GPA of 3.3</w:t>
       </w:r>
       <w:r>
         <w:rPr>
@@ -484,7 +501,7 @@
         <w:jc w:val="center"/>
         <w:rPr>
           <w:rFonts w:ascii="Times New Roman" w:hAnsi="Times New Roman"/>
-          <w:bCs/>
+          <w:b/>
           <w:sz w:val="24"/>
           <w:szCs w:val="24"/>
         </w:rPr>
@@ -521,7 +538,7 @@
           <w:sz w:val="24"/>
           <w:szCs w:val="24"/>
         </w:rPr>
-        <w:t>Amazon Web Services Developer Associate – May 2021</w:t>
+        <w:t>Cisco Certified Network Associate – August 2021</w:t>
       </w:r>
     </w:p>
     <w:p>
@@ -546,7 +563,7 @@
           <w:sz w:val="24"/>
           <w:szCs w:val="24"/>
         </w:rPr>
-        <w:t>Amazon Web Services Solutions Architect Associate – April 2021</w:t>
+        <w:t>Palo Alto Certified Cybersecurity Entry-level Technician (PCCET) – June 2021</w:t>
       </w:r>
     </w:p>
     <w:p>
@@ -571,7 +588,7 @@
           <w:sz w:val="24"/>
           <w:szCs w:val="24"/>
         </w:rPr>
-        <w:t>Amazon Web Services Cloud Practitioner – March 2021</w:t>
+        <w:t>Amazon Web Services Developer Associate – May 2021</w:t>
       </w:r>
     </w:p>
     <w:p>
@@ -596,7 +613,32 @@
           <w:sz w:val="24"/>
           <w:szCs w:val="24"/>
         </w:rPr>
-        <w:t>Palo Alto Networks Certified Cybersecurity Entry-level Technician (PCCET)</w:t>
+        <w:t>Amazon Web Services Solutions Architect Associate – April 2021</w:t>
+      </w:r>
+    </w:p>
+    <w:p>
+      <w:pPr>
+        <w:pStyle w:val="ListParagraph"/>
+        <w:numPr>
+          <w:ilvl w:val="0"/>
+          <w:numId w:val="21"/>
+        </w:numPr>
+        <w:spacing w:after="0" w:line="240" w:lineRule="auto"/>
+        <w:rPr>
+          <w:rFonts w:ascii="Times New Roman" w:hAnsi="Times New Roman"/>
+          <w:bCs/>
+          <w:sz w:val="24"/>
+          <w:szCs w:val="24"/>
+        </w:rPr>
+      </w:pPr>
+      <w:r>
+        <w:rPr>
+          <w:rFonts w:ascii="Times New Roman" w:hAnsi="Times New Roman"/>
+          <w:bCs/>
+          <w:sz w:val="24"/>
+          <w:szCs w:val="24"/>
+        </w:rPr>
+        <w:t>Amazon Web Services Cloud Practitioner – March 2021</w:t>
       </w:r>
     </w:p>
     <w:p>
@@ -672,7 +714,23 @@
           <w:sz w:val="24"/>
           <w:szCs w:val="24"/>
         </w:rPr>
-        <w:t>HTML and CSS web development</w:t>
+        <w:t xml:space="preserve">Cybersecurity, </w:t>
+      </w:r>
+      <w:r>
+        <w:rPr>
+          <w:rFonts w:ascii="Times New Roman" w:hAnsi="Times New Roman"/>
+          <w:sz w:val="24"/>
+          <w:szCs w:val="24"/>
+        </w:rPr>
+        <w:t>N</w:t>
+      </w:r>
+      <w:r>
+        <w:rPr>
+          <w:rFonts w:ascii="Times New Roman" w:hAnsi="Times New Roman"/>
+          <w:sz w:val="24"/>
+          <w:szCs w:val="24"/>
+        </w:rPr>
+        <w:t>etworking</w:t>
       </w:r>
     </w:p>
     <w:p>
@@ -695,7 +753,7 @@
           <w:sz w:val="24"/>
           <w:szCs w:val="24"/>
         </w:rPr>
-        <w:t>Working knowledge of JavaScript and Python programming languages</w:t>
+        <w:t>HTML and CSS web development</w:t>
       </w:r>
     </w:p>
     <w:p>
@@ -718,7 +776,7 @@
           <w:sz w:val="24"/>
           <w:szCs w:val="24"/>
         </w:rPr>
-        <w:t>Working knowledge of GitHub, Bootstrap, and Firebase development tools</w:t>
+        <w:t>Working knowledge of JavaScript and Python programming languages</w:t>
       </w:r>
     </w:p>
     <w:p>
@@ -741,7 +799,7 @@
           <w:sz w:val="24"/>
           <w:szCs w:val="24"/>
         </w:rPr>
-        <w:t>Cybersecurity, networking</w:t>
+        <w:t>Working knowledge of GitHub, Bootstrap, and Firebase development tools</w:t>
       </w:r>
     </w:p>
     <w:p>
@@ -894,7 +952,6 @@
           <w:szCs w:val="24"/>
         </w:rPr>
       </w:pPr>
-      <w:proofErr w:type="spellStart"/>
       <w:r>
         <w:rPr>
           <w:rFonts w:ascii="Times New Roman" w:hAnsi="Times New Roman"/>
@@ -902,17 +959,7 @@
           <w:sz w:val="24"/>
           <w:szCs w:val="24"/>
         </w:rPr>
-        <w:t>Alcanta</w:t>
-      </w:r>
-      <w:proofErr w:type="spellEnd"/>
-      <w:r>
-        <w:rPr>
-          <w:rFonts w:ascii="Times New Roman" w:hAnsi="Times New Roman"/>
-          <w:bCs/>
-          <w:sz w:val="24"/>
-          <w:szCs w:val="24"/>
-        </w:rPr>
-        <w:t xml:space="preserve"> </w:t>
+        <w:t xml:space="preserve">Alcanta </w:t>
       </w:r>
       <w:r>
         <w:rPr>
@@ -1147,41 +1194,13 @@
           <w:szCs w:val="24"/>
         </w:rPr>
       </w:pPr>
-      <w:proofErr w:type="spellStart"/>
-      <w:r>
-        <w:rPr>
-          <w:rFonts w:ascii="Times New Roman" w:hAnsi="Times New Roman"/>
-          <w:sz w:val="24"/>
-          <w:szCs w:val="24"/>
-        </w:rPr>
-        <w:t>Chengyi</w:t>
-      </w:r>
-      <w:proofErr w:type="spellEnd"/>
-      <w:r>
-        <w:rPr>
-          <w:rFonts w:ascii="Times New Roman" w:hAnsi="Times New Roman"/>
-          <w:sz w:val="24"/>
-          <w:szCs w:val="24"/>
-        </w:rPr>
-        <w:t xml:space="preserve"> College, </w:t>
-      </w:r>
-      <w:proofErr w:type="spellStart"/>
-      <w:r>
-        <w:rPr>
-          <w:rFonts w:ascii="Times New Roman" w:hAnsi="Times New Roman"/>
-          <w:sz w:val="24"/>
-          <w:szCs w:val="24"/>
-        </w:rPr>
-        <w:t>Jimei</w:t>
-      </w:r>
-      <w:proofErr w:type="spellEnd"/>
-      <w:r>
-        <w:rPr>
-          <w:rFonts w:ascii="Times New Roman" w:hAnsi="Times New Roman"/>
-          <w:sz w:val="24"/>
-          <w:szCs w:val="24"/>
-        </w:rPr>
-        <w:t xml:space="preserve"> University, Xiamen, Fujian Province, China</w:t>
+      <w:r>
+        <w:rPr>
+          <w:rFonts w:ascii="Times New Roman" w:hAnsi="Times New Roman"/>
+          <w:sz w:val="24"/>
+          <w:szCs w:val="24"/>
+        </w:rPr>
+        <w:t>Chengyi College, Jimei University, Xiamen, Fujian Province, China</w:t>
       </w:r>
     </w:p>
     <w:p>
@@ -1362,25 +1381,7 @@
           <w:sz w:val="24"/>
           <w:szCs w:val="24"/>
         </w:rPr>
-        <w:t xml:space="preserve">Jiangsu </w:t>
-      </w:r>
-      <w:proofErr w:type="spellStart"/>
-      <w:r>
-        <w:rPr>
-          <w:rFonts w:ascii="Times New Roman" w:hAnsi="Times New Roman"/>
-          <w:sz w:val="24"/>
-          <w:szCs w:val="24"/>
-        </w:rPr>
-        <w:t>Xishan</w:t>
-      </w:r>
-      <w:proofErr w:type="spellEnd"/>
-      <w:r>
-        <w:rPr>
-          <w:rFonts w:ascii="Times New Roman" w:hAnsi="Times New Roman"/>
-          <w:sz w:val="24"/>
-          <w:szCs w:val="24"/>
-        </w:rPr>
-        <w:t xml:space="preserve"> Senior High School, Wuxi, Jiangsu Province, China</w:t>
+        <w:t>Jiangsu Xishan Senior High School, Wuxi, Jiangsu Province, China</w:t>
       </w:r>
     </w:p>
     <w:p>
@@ -1759,6 +1760,7 @@
           <w:sz w:val="24"/>
           <w:szCs w:val="24"/>
         </w:rPr>
+        <w:lastRenderedPageBreak/>
         <w:t>Prepared students to take the IELTS and TOEFL exams in order to be accepted into English-speaking universities abroad</w:t>
       </w:r>
     </w:p>
@@ -1782,7 +1784,6 @@
           <w:sz w:val="24"/>
           <w:szCs w:val="24"/>
         </w:rPr>
-        <w:lastRenderedPageBreak/>
         <w:t>Improved students’ English proficiency in four key areas: listening, speaking, reading, and writing</w:t>
       </w:r>
     </w:p>
@@ -2000,25 +2001,14 @@
           <w:szCs w:val="24"/>
         </w:rPr>
       </w:pPr>
-      <w:proofErr w:type="gramStart"/>
-      <w:r>
-        <w:rPr>
-          <w:rFonts w:ascii="Times New Roman" w:hAnsi="Times New Roman"/>
-          <w:b/>
-          <w:sz w:val="24"/>
-          <w:szCs w:val="24"/>
-        </w:rPr>
-        <w:t>Service Learning</w:t>
-      </w:r>
-      <w:proofErr w:type="gramEnd"/>
-      <w:r>
-        <w:rPr>
-          <w:rFonts w:ascii="Times New Roman" w:hAnsi="Times New Roman"/>
-          <w:b/>
-          <w:sz w:val="24"/>
-          <w:szCs w:val="24"/>
-        </w:rPr>
-        <w:t xml:space="preserve"> Volunteer</w:t>
+      <w:r>
+        <w:rPr>
+          <w:rFonts w:ascii="Times New Roman" w:hAnsi="Times New Roman"/>
+          <w:b/>
+          <w:sz w:val="24"/>
+          <w:szCs w:val="24"/>
+        </w:rPr>
+        <w:t>Service Learning Volunteer</w:t>
       </w:r>
       <w:r>
         <w:rPr>
@@ -3058,6 +3048,119 @@
     </w:lvl>
   </w:abstractNum>
   <w:abstractNum w:abstractNumId="6" w15:restartNumberingAfterBreak="0">
+    <w:nsid w:val="15244055"/>
+    <w:multiLevelType w:val="hybridMultilevel"/>
+    <w:tmpl w:val="802445DA"/>
+    <w:lvl w:ilvl="0" w:tplc="04090001">
+      <w:start w:val="1"/>
+      <w:numFmt w:val="bullet"/>
+      <w:lvlText w:val=""/>
+      <w:lvlJc w:val="left"/>
+      <w:pPr>
+        <w:ind w:left="720" w:hanging="360"/>
+      </w:pPr>
+      <w:rPr>
+        <w:rFonts w:ascii="Symbol" w:hAnsi="Symbol" w:hint="default"/>
+      </w:rPr>
+    </w:lvl>
+    <w:lvl w:ilvl="1" w:tplc="04090003" w:tentative="1">
+      <w:start w:val="1"/>
+      <w:numFmt w:val="bullet"/>
+      <w:lvlText w:val="o"/>
+      <w:lvlJc w:val="left"/>
+      <w:pPr>
+        <w:ind w:left="1440" w:hanging="360"/>
+      </w:pPr>
+      <w:rPr>
+        <w:rFonts w:ascii="Courier New" w:hAnsi="Courier New" w:cs="Courier New" w:hint="default"/>
+      </w:rPr>
+    </w:lvl>
+    <w:lvl w:ilvl="2" w:tplc="04090005" w:tentative="1">
+      <w:start w:val="1"/>
+      <w:numFmt w:val="bullet"/>
+      <w:lvlText w:val=""/>
+      <w:lvlJc w:val="left"/>
+      <w:pPr>
+        <w:ind w:left="2160" w:hanging="360"/>
+      </w:pPr>
+      <w:rPr>
+        <w:rFonts w:ascii="Wingdings" w:hAnsi="Wingdings" w:hint="default"/>
+      </w:rPr>
+    </w:lvl>
+    <w:lvl w:ilvl="3" w:tplc="04090001" w:tentative="1">
+      <w:start w:val="1"/>
+      <w:numFmt w:val="bullet"/>
+      <w:lvlText w:val=""/>
+      <w:lvlJc w:val="left"/>
+      <w:pPr>
+        <w:ind w:left="2880" w:hanging="360"/>
+      </w:pPr>
+      <w:rPr>
+        <w:rFonts w:ascii="Symbol" w:hAnsi="Symbol" w:hint="default"/>
+      </w:rPr>
+    </w:lvl>
+    <w:lvl w:ilvl="4" w:tplc="04090003" w:tentative="1">
+      <w:start w:val="1"/>
+      <w:numFmt w:val="bullet"/>
+      <w:lvlText w:val="o"/>
+      <w:lvlJc w:val="left"/>
+      <w:pPr>
+        <w:ind w:left="3600" w:hanging="360"/>
+      </w:pPr>
+      <w:rPr>
+        <w:rFonts w:ascii="Courier New" w:hAnsi="Courier New" w:cs="Courier New" w:hint="default"/>
+      </w:rPr>
+    </w:lvl>
+    <w:lvl w:ilvl="5" w:tplc="04090005" w:tentative="1">
+      <w:start w:val="1"/>
+      <w:numFmt w:val="bullet"/>
+      <w:lvlText w:val=""/>
+      <w:lvlJc w:val="left"/>
+      <w:pPr>
+        <w:ind w:left="4320" w:hanging="360"/>
+      </w:pPr>
+      <w:rPr>
+        <w:rFonts w:ascii="Wingdings" w:hAnsi="Wingdings" w:hint="default"/>
+      </w:rPr>
+    </w:lvl>
+    <w:lvl w:ilvl="6" w:tplc="04090001" w:tentative="1">
+      <w:start w:val="1"/>
+      <w:numFmt w:val="bullet"/>
+      <w:lvlText w:val=""/>
+      <w:lvlJc w:val="left"/>
+      <w:pPr>
+        <w:ind w:left="5040" w:hanging="360"/>
+      </w:pPr>
+      <w:rPr>
+        <w:rFonts w:ascii="Symbol" w:hAnsi="Symbol" w:hint="default"/>
+      </w:rPr>
+    </w:lvl>
+    <w:lvl w:ilvl="7" w:tplc="04090003" w:tentative="1">
+      <w:start w:val="1"/>
+      <w:numFmt w:val="bullet"/>
+      <w:lvlText w:val="o"/>
+      <w:lvlJc w:val="left"/>
+      <w:pPr>
+        <w:ind w:left="5760" w:hanging="360"/>
+      </w:pPr>
+      <w:rPr>
+        <w:rFonts w:ascii="Courier New" w:hAnsi="Courier New" w:cs="Courier New" w:hint="default"/>
+      </w:rPr>
+    </w:lvl>
+    <w:lvl w:ilvl="8" w:tplc="04090005" w:tentative="1">
+      <w:start w:val="1"/>
+      <w:numFmt w:val="bullet"/>
+      <w:lvlText w:val=""/>
+      <w:lvlJc w:val="left"/>
+      <w:pPr>
+        <w:ind w:left="6480" w:hanging="360"/>
+      </w:pPr>
+      <w:rPr>
+        <w:rFonts w:ascii="Wingdings" w:hAnsi="Wingdings" w:hint="default"/>
+      </w:rPr>
+    </w:lvl>
+  </w:abstractNum>
+  <w:abstractNum w:abstractNumId="7" w15:restartNumberingAfterBreak="0">
     <w:nsid w:val="16353151"/>
     <w:multiLevelType w:val="hybridMultilevel"/>
     <w:tmpl w:val="71007890"/>
@@ -3170,7 +3273,7 @@
       </w:rPr>
     </w:lvl>
   </w:abstractNum>
-  <w:abstractNum w:abstractNumId="7" w15:restartNumberingAfterBreak="0">
+  <w:abstractNum w:abstractNumId="8" w15:restartNumberingAfterBreak="0">
     <w:nsid w:val="18EF3A46"/>
     <w:multiLevelType w:val="hybridMultilevel"/>
     <w:tmpl w:val="A1ACC89A"/>
@@ -3283,7 +3386,7 @@
       </w:rPr>
     </w:lvl>
   </w:abstractNum>
-  <w:abstractNum w:abstractNumId="8" w15:restartNumberingAfterBreak="0">
+  <w:abstractNum w:abstractNumId="9" w15:restartNumberingAfterBreak="0">
     <w:nsid w:val="1F484026"/>
     <w:multiLevelType w:val="hybridMultilevel"/>
     <w:tmpl w:val="79705A22"/>
@@ -3396,7 +3499,7 @@
       </w:rPr>
     </w:lvl>
   </w:abstractNum>
-  <w:abstractNum w:abstractNumId="9" w15:restartNumberingAfterBreak="0">
+  <w:abstractNum w:abstractNumId="10" w15:restartNumberingAfterBreak="0">
     <w:nsid w:val="315713ED"/>
     <w:multiLevelType w:val="hybridMultilevel"/>
     <w:tmpl w:val="32BCB9C0"/>
@@ -3509,7 +3612,7 @@
       </w:rPr>
     </w:lvl>
   </w:abstractNum>
-  <w:abstractNum w:abstractNumId="10" w15:restartNumberingAfterBreak="0">
+  <w:abstractNum w:abstractNumId="11" w15:restartNumberingAfterBreak="0">
     <w:nsid w:val="38C219C3"/>
     <w:multiLevelType w:val="hybridMultilevel"/>
     <w:tmpl w:val="1DEC691C"/>
@@ -3622,7 +3725,7 @@
       </w:rPr>
     </w:lvl>
   </w:abstractNum>
-  <w:abstractNum w:abstractNumId="11" w15:restartNumberingAfterBreak="0">
+  <w:abstractNum w:abstractNumId="12" w15:restartNumberingAfterBreak="0">
     <w:nsid w:val="3BD472AF"/>
     <w:multiLevelType w:val="hybridMultilevel"/>
     <w:tmpl w:val="F566F5E2"/>
@@ -3735,7 +3838,7 @@
       </w:rPr>
     </w:lvl>
   </w:abstractNum>
-  <w:abstractNum w:abstractNumId="12" w15:restartNumberingAfterBreak="0">
+  <w:abstractNum w:abstractNumId="13" w15:restartNumberingAfterBreak="0">
     <w:nsid w:val="4176004A"/>
     <w:multiLevelType w:val="hybridMultilevel"/>
     <w:tmpl w:val="736219F6"/>
@@ -3848,7 +3951,7 @@
       </w:rPr>
     </w:lvl>
   </w:abstractNum>
-  <w:abstractNum w:abstractNumId="13" w15:restartNumberingAfterBreak="0">
+  <w:abstractNum w:abstractNumId="14" w15:restartNumberingAfterBreak="0">
     <w:nsid w:val="48C448D0"/>
     <w:multiLevelType w:val="hybridMultilevel"/>
     <w:tmpl w:val="2786A702"/>
@@ -3961,7 +4064,7 @@
       </w:rPr>
     </w:lvl>
   </w:abstractNum>
-  <w:abstractNum w:abstractNumId="14" w15:restartNumberingAfterBreak="0">
+  <w:abstractNum w:abstractNumId="15" w15:restartNumberingAfterBreak="0">
     <w:nsid w:val="50A8061E"/>
     <w:multiLevelType w:val="hybridMultilevel"/>
     <w:tmpl w:val="D5C45150"/>
@@ -4074,7 +4177,7 @@
       </w:rPr>
     </w:lvl>
   </w:abstractNum>
-  <w:abstractNum w:abstractNumId="15" w15:restartNumberingAfterBreak="0">
+  <w:abstractNum w:abstractNumId="16" w15:restartNumberingAfterBreak="0">
     <w:nsid w:val="5168460C"/>
     <w:multiLevelType w:val="hybridMultilevel"/>
     <w:tmpl w:val="1E0620EE"/>
@@ -4187,7 +4290,7 @@
       </w:rPr>
     </w:lvl>
   </w:abstractNum>
-  <w:abstractNum w:abstractNumId="16" w15:restartNumberingAfterBreak="0">
+  <w:abstractNum w:abstractNumId="17" w15:restartNumberingAfterBreak="0">
     <w:nsid w:val="5A176023"/>
     <w:multiLevelType w:val="hybridMultilevel"/>
     <w:tmpl w:val="C0169A62"/>
@@ -4300,7 +4403,7 @@
       </w:rPr>
     </w:lvl>
   </w:abstractNum>
-  <w:abstractNum w:abstractNumId="17" w15:restartNumberingAfterBreak="0">
+  <w:abstractNum w:abstractNumId="18" w15:restartNumberingAfterBreak="0">
     <w:nsid w:val="67125ED8"/>
     <w:multiLevelType w:val="hybridMultilevel"/>
     <w:tmpl w:val="95DCA460"/>
@@ -4413,7 +4516,7 @@
       </w:rPr>
     </w:lvl>
   </w:abstractNum>
-  <w:abstractNum w:abstractNumId="18" w15:restartNumberingAfterBreak="0">
+  <w:abstractNum w:abstractNumId="19" w15:restartNumberingAfterBreak="0">
     <w:nsid w:val="6B282D41"/>
     <w:multiLevelType w:val="hybridMultilevel"/>
     <w:tmpl w:val="9E5A592C"/>
@@ -4526,7 +4629,7 @@
       </w:rPr>
     </w:lvl>
   </w:abstractNum>
-  <w:abstractNum w:abstractNumId="19" w15:restartNumberingAfterBreak="0">
+  <w:abstractNum w:abstractNumId="20" w15:restartNumberingAfterBreak="0">
     <w:nsid w:val="78C73F6D"/>
     <w:multiLevelType w:val="hybridMultilevel"/>
     <w:tmpl w:val="DE6688D2"/>
@@ -4639,7 +4742,7 @@
       </w:rPr>
     </w:lvl>
   </w:abstractNum>
-  <w:abstractNum w:abstractNumId="20" w15:restartNumberingAfterBreak="0">
+  <w:abstractNum w:abstractNumId="21" w15:restartNumberingAfterBreak="0">
     <w:nsid w:val="79477195"/>
     <w:multiLevelType w:val="hybridMultilevel"/>
     <w:tmpl w:val="59EE90AA"/>
@@ -4756,55 +4859,55 @@
     <w:abstractNumId w:val="3"/>
   </w:num>
   <w:num w:numId="2">
-    <w:abstractNumId w:val="12"/>
+    <w:abstractNumId w:val="13"/>
   </w:num>
   <w:num w:numId="3">
     <w:abstractNumId w:val="1"/>
   </w:num>
   <w:num w:numId="4">
-    <w:abstractNumId w:val="15"/>
+    <w:abstractNumId w:val="16"/>
   </w:num>
   <w:num w:numId="5">
-    <w:abstractNumId w:val="6"/>
+    <w:abstractNumId w:val="7"/>
   </w:num>
   <w:num w:numId="6">
-    <w:abstractNumId w:val="9"/>
+    <w:abstractNumId w:val="10"/>
   </w:num>
   <w:num w:numId="7">
     <w:abstractNumId w:val="0"/>
   </w:num>
   <w:num w:numId="8">
-    <w:abstractNumId w:val="14"/>
+    <w:abstractNumId w:val="15"/>
   </w:num>
   <w:num w:numId="9">
-    <w:abstractNumId w:val="11"/>
+    <w:abstractNumId w:val="12"/>
   </w:num>
   <w:num w:numId="10">
-    <w:abstractNumId w:val="8"/>
+    <w:abstractNumId w:val="9"/>
   </w:num>
   <w:num w:numId="11">
-    <w:abstractNumId w:val="16"/>
+    <w:abstractNumId w:val="17"/>
   </w:num>
   <w:num w:numId="12">
     <w:abstractNumId w:val="4"/>
   </w:num>
   <w:num w:numId="13">
-    <w:abstractNumId w:val="13"/>
+    <w:abstractNumId w:val="14"/>
   </w:num>
   <w:num w:numId="14">
-    <w:abstractNumId w:val="7"/>
+    <w:abstractNumId w:val="8"/>
   </w:num>
   <w:num w:numId="15">
+    <w:abstractNumId w:val="20"/>
+  </w:num>
+  <w:num w:numId="16">
     <w:abstractNumId w:val="19"/>
   </w:num>
-  <w:num w:numId="16">
+  <w:num w:numId="17">
     <w:abstractNumId w:val="18"/>
   </w:num>
-  <w:num w:numId="17">
-    <w:abstractNumId w:val="17"/>
-  </w:num>
   <w:num w:numId="18">
-    <w:abstractNumId w:val="10"/>
+    <w:abstractNumId w:val="11"/>
   </w:num>
   <w:num w:numId="19">
     <w:abstractNumId w:val="5"/>
@@ -4813,7 +4916,10 @@
     <w:abstractNumId w:val="2"/>
   </w:num>
   <w:num w:numId="21">
-    <w:abstractNumId w:val="20"/>
+    <w:abstractNumId w:val="21"/>
+  </w:num>
+  <w:num w:numId="22">
+    <w:abstractNumId w:val="6"/>
   </w:num>
 </w:numbering>
 </file>

</xml_diff>

<commit_message>
added blog link and Udemy
</commit_message>
<xml_diff>
--- a/assets/Resume.docx
+++ b/assets/Resume.docx
@@ -714,23 +714,7 @@
           <w:sz w:val="24"/>
           <w:szCs w:val="24"/>
         </w:rPr>
-        <w:t xml:space="preserve">Cybersecurity, </w:t>
-      </w:r>
-      <w:r>
-        <w:rPr>
-          <w:rFonts w:ascii="Times New Roman" w:hAnsi="Times New Roman"/>
-          <w:sz w:val="24"/>
-          <w:szCs w:val="24"/>
-        </w:rPr>
-        <w:t>N</w:t>
-      </w:r>
-      <w:r>
-        <w:rPr>
-          <w:rFonts w:ascii="Times New Roman" w:hAnsi="Times New Roman"/>
-          <w:sz w:val="24"/>
-          <w:szCs w:val="24"/>
-        </w:rPr>
-        <w:t>etworking</w:t>
+        <w:t>Cybersecurity, Networking</w:t>
       </w:r>
     </w:p>
     <w:p>

</xml_diff>

<commit_message>
removed phone number/changed background
</commit_message>
<xml_diff>
--- a/assets/Resume.docx
+++ b/assets/Resume.docx
@@ -124,55 +124,15 @@
           <w:sz w:val="24"/>
           <w:szCs w:val="24"/>
         </w:rPr>
-        <w:t>Phone</w:t>
-      </w:r>
-      <w:r>
-        <w:rPr>
-          <w:rFonts w:ascii="Times New Roman" w:hAnsi="Times New Roman"/>
-          <w:sz w:val="24"/>
-          <w:szCs w:val="24"/>
-        </w:rPr>
-        <w:t xml:space="preserve">: </w:t>
-      </w:r>
-      <w:r>
-        <w:rPr>
-          <w:rFonts w:ascii="Times New Roman" w:hAnsi="Times New Roman"/>
-          <w:sz w:val="24"/>
-          <w:szCs w:val="24"/>
-        </w:rPr>
-        <w:t xml:space="preserve">(248) </w:t>
-      </w:r>
-      <w:r>
-        <w:rPr>
-          <w:rFonts w:ascii="Times New Roman" w:hAnsi="Times New Roman"/>
-          <w:sz w:val="24"/>
-          <w:szCs w:val="24"/>
-        </w:rPr>
-        <w:t>88</w:t>
-      </w:r>
-      <w:r>
-        <w:rPr>
-          <w:rFonts w:ascii="Times New Roman" w:hAnsi="Times New Roman"/>
-          <w:sz w:val="24"/>
-          <w:szCs w:val="24"/>
-        </w:rPr>
-        <w:t>2</w:t>
-      </w:r>
-      <w:r>
-        <w:rPr>
-          <w:rFonts w:ascii="Times New Roman" w:hAnsi="Times New Roman"/>
-          <w:sz w:val="24"/>
-          <w:szCs w:val="24"/>
-        </w:rPr>
-        <w:t>-</w:t>
-      </w:r>
-      <w:r>
-        <w:rPr>
-          <w:rFonts w:ascii="Times New Roman" w:hAnsi="Times New Roman"/>
-          <w:sz w:val="24"/>
-          <w:szCs w:val="24"/>
-        </w:rPr>
-        <w:t>1104</w:t>
+        <w:t>Phon</w:t>
+      </w:r>
+      <w:r>
+        <w:rPr>
+          <w:rFonts w:ascii="Times New Roman" w:hAnsi="Times New Roman"/>
+          <w:sz w:val="24"/>
+          <w:szCs w:val="24"/>
+        </w:rPr>
+        <w:t>e: [removed for security]</w:t>
       </w:r>
     </w:p>
     <w:p>

</xml_diff>